<commit_message>
BP 2004 Realschulabschlusszeugnis Schulfremde
</commit_message>
<xml_diff>
--- a/template/BP 2004/BP2004_Realschulabschlusszeugnis_Schulfremde.docx
+++ b/template/BP 2004/BP2004_Realschulabschlusszeugnis_Schulfremde.docx
@@ -11,15 +11,14 @@
         <w:tblLook w:val="04A0" w:firstRow="1" w:lastRow="0" w:firstColumn="1" w:lastColumn="0" w:noHBand="0" w:noVBand="1"/>
       </w:tblPr>
       <w:tblGrid>
-        <w:gridCol w:w="1623"/>
-        <w:gridCol w:w="1456"/>
+        <w:gridCol w:w="3079"/>
         <w:gridCol w:w="230"/>
         <w:gridCol w:w="1121"/>
         <w:gridCol w:w="671"/>
         <w:gridCol w:w="1278"/>
         <w:gridCol w:w="730"/>
-        <w:gridCol w:w="1147"/>
-        <w:gridCol w:w="1950"/>
+        <w:gridCol w:w="1255"/>
+        <w:gridCol w:w="1842"/>
       </w:tblGrid>
       <w:tr>
         <w:trPr>
@@ -28,7 +27,7 @@
         <w:tc>
           <w:tcPr>
             <w:tcW w:w="10206" w:type="dxa"/>
-            <w:gridSpan w:val="9"/>
+            <w:gridSpan w:val="8"/>
             <w:tcBorders>
               <w:top w:val="nil"/>
               <w:left w:val="nil"/>
@@ -48,7 +47,7 @@
                 <w:lang w:eastAsia="de-DE"/>
               </w:rPr>
               <w:drawing>
-                <wp:inline distT="0" distB="0" distL="0" distR="0" wp14:anchorId="78B7AB16" wp14:editId="392B74B6">
+                <wp:inline distT="0" distB="0" distL="0" distR="0" wp14:anchorId="4515DA23" wp14:editId="725E477B">
                   <wp:extent cx="1152000" cy="654350"/>
                   <wp:effectExtent l="0" t="0" r="0" b="0"/>
                   <wp:docPr id="3" name="Grafik 3"/>
@@ -99,7 +98,7 @@
         <w:tc>
           <w:tcPr>
             <w:tcW w:w="10206" w:type="dxa"/>
-            <w:gridSpan w:val="9"/>
+            <w:gridSpan w:val="8"/>
             <w:tcBorders>
               <w:top w:val="nil"/>
               <w:left w:val="nil"/>
@@ -287,7 +286,7 @@
         <w:tc>
           <w:tcPr>
             <w:tcW w:w="10206" w:type="dxa"/>
-            <w:gridSpan w:val="9"/>
+            <w:gridSpan w:val="8"/>
             <w:tcBorders>
               <w:top w:val="nil"/>
               <w:left w:val="nil"/>
@@ -368,7 +367,7 @@
         <w:tc>
           <w:tcPr>
             <w:tcW w:w="10206" w:type="dxa"/>
-            <w:gridSpan w:val="9"/>
+            <w:gridSpan w:val="8"/>
             <w:tcBorders>
               <w:top w:val="nil"/>
               <w:left w:val="nil"/>
@@ -495,7 +494,6 @@
         <w:tc>
           <w:tcPr>
             <w:tcW w:w="3079" w:type="dxa"/>
-            <w:gridSpan w:val="2"/>
             <w:vAlign w:val="center"/>
           </w:tcPr>
           <w:p>
@@ -696,7 +694,6 @@
         <w:tc>
           <w:tcPr>
             <w:tcW w:w="3079" w:type="dxa"/>
-            <w:gridSpan w:val="2"/>
             <w:vAlign w:val="center"/>
           </w:tcPr>
           <w:p>
@@ -877,7 +874,6 @@
         <w:tc>
           <w:tcPr>
             <w:tcW w:w="3079" w:type="dxa"/>
-            <w:gridSpan w:val="2"/>
             <w:vAlign w:val="center"/>
           </w:tcPr>
           <w:p>
@@ -975,7 +971,7 @@
         <w:tc>
           <w:tcPr>
             <w:tcW w:w="10206" w:type="dxa"/>
-            <w:gridSpan w:val="9"/>
+            <w:gridSpan w:val="8"/>
             <w:vAlign w:val="center"/>
           </w:tcPr>
           <w:p>
@@ -1042,7 +1038,7 @@
         <w:tc>
           <w:tcPr>
             <w:tcW w:w="10206" w:type="dxa"/>
-            <w:gridSpan w:val="9"/>
+            <w:gridSpan w:val="8"/>
             <w:vAlign w:val="center"/>
           </w:tcPr>
           <w:p>
@@ -1108,201 +1104,6 @@
                 <w:color w:val="FFFFFF" w:themeColor="background1"/>
                 <w:sz w:val="14"/>
                 <w:szCs w:val="16"/>
-              </w:rPr>
-              <w:fldChar w:fldCharType="end"/>
-            </w:r>
-          </w:p>
-        </w:tc>
-      </w:tr>
-      <w:tr>
-        <w:tblPrEx>
-          <w:tblBorders>
-            <w:top w:val="none" w:sz="0" w:space="0" w:color="auto"/>
-            <w:left w:val="none" w:sz="0" w:space="0" w:color="auto"/>
-            <w:bottom w:val="none" w:sz="0" w:space="0" w:color="auto"/>
-            <w:right w:val="none" w:sz="0" w:space="0" w:color="auto"/>
-            <w:insideH w:val="none" w:sz="0" w:space="0" w:color="auto"/>
-            <w:insideV w:val="none" w:sz="0" w:space="0" w:color="auto"/>
-          </w:tblBorders>
-        </w:tblPrEx>
-        <w:trPr>
-          <w:trHeight w:hRule="exact" w:val="459"/>
-        </w:trPr>
-        <w:tc>
-          <w:tcPr>
-            <w:tcW w:w="10206" w:type="dxa"/>
-            <w:gridSpan w:val="9"/>
-            <w:vAlign w:val="center"/>
-          </w:tcPr>
-          <w:p>
-            <w:pPr>
-              <w:spacing w:line="249" w:lineRule="exact"/>
-              <w:ind w:left="181" w:right="-20"/>
-              <w:rPr>
-                <w:rFonts w:eastAsia="Arial"/>
-                <w:b/>
-                <w:spacing w:val="-1"/>
-                <w:w w:val="113"/>
-                <w:position w:val="-1"/>
-                <w:sz w:val="20"/>
-              </w:rPr>
-            </w:pPr>
-            <w:r>
-              <w:rPr>
-                <w:rFonts w:eastAsia="Times New Roman"/>
-                <w:b/>
-                <w:spacing w:val="15"/>
-                <w:sz w:val="20"/>
-              </w:rPr>
-              <w:t>Fächerübergreifende Kompetenzprüfung</w:t>
-            </w:r>
-            <w:r>
-              <w:rPr>
-                <w:rFonts w:eastAsia="Arial"/>
-                <w:b/>
-                <w:spacing w:val="-1"/>
-                <w:w w:val="113"/>
-                <w:position w:val="-1"/>
-                <w:sz w:val="20"/>
-              </w:rPr>
-              <w:t>:</w:t>
-            </w:r>
-          </w:p>
-        </w:tc>
-      </w:tr>
-      <w:tr>
-        <w:tblPrEx>
-          <w:tblBorders>
-            <w:top w:val="none" w:sz="0" w:space="0" w:color="auto"/>
-            <w:left w:val="none" w:sz="0" w:space="0" w:color="auto"/>
-            <w:bottom w:val="none" w:sz="0" w:space="0" w:color="auto"/>
-            <w:right w:val="none" w:sz="0" w:space="0" w:color="auto"/>
-            <w:insideH w:val="none" w:sz="0" w:space="0" w:color="auto"/>
-            <w:insideV w:val="none" w:sz="0" w:space="0" w:color="auto"/>
-          </w:tblBorders>
-        </w:tblPrEx>
-        <w:trPr>
-          <w:trHeight w:hRule="exact" w:val="631"/>
-        </w:trPr>
-        <w:tc>
-          <w:tcPr>
-            <w:tcW w:w="1623" w:type="dxa"/>
-          </w:tcPr>
-          <w:p>
-            <w:pPr>
-              <w:ind w:left="181" w:right="-23"/>
-              <w:rPr>
-                <w:rFonts w:eastAsia="Arial"/>
-                <w:spacing w:val="-1"/>
-                <w:w w:val="113"/>
-                <w:position w:val="-1"/>
-                <w:sz w:val="20"/>
-                <w:szCs w:val="20"/>
-              </w:rPr>
-            </w:pPr>
-            <w:r>
-              <w:rPr>
-                <w:rFonts w:eastAsia="Arial"/>
-                <w:spacing w:val="-1"/>
-                <w:w w:val="113"/>
-                <w:position w:val="-1"/>
-                <w:sz w:val="20"/>
-                <w:szCs w:val="20"/>
-              </w:rPr>
-              <w:t>Thema:</w:t>
-            </w:r>
-          </w:p>
-        </w:tc>
-        <w:tc>
-          <w:tcPr>
-            <w:tcW w:w="8583" w:type="dxa"/>
-            <w:gridSpan w:val="8"/>
-          </w:tcPr>
-          <w:p>
-            <w:pPr>
-              <w:spacing w:line="240" w:lineRule="exact"/>
-              <w:ind w:left="181" w:right="-23"/>
-              <w:rPr>
-                <w:rFonts w:eastAsia="Arial"/>
-                <w:spacing w:val="-1"/>
-                <w:w w:val="113"/>
-                <w:position w:val="-1"/>
-                <w:sz w:val="20"/>
-                <w:szCs w:val="20"/>
-              </w:rPr>
-            </w:pPr>
-            <w:r>
-              <w:rPr>
-                <w:rFonts w:eastAsia="Arial"/>
-                <w:spacing w:val="-1"/>
-                <w:w w:val="113"/>
-                <w:position w:val="-1"/>
-                <w:sz w:val="20"/>
-                <w:szCs w:val="20"/>
-              </w:rPr>
-              <w:fldChar w:fldCharType="begin">
-                <w:ffData>
-                  <w:name w:val="Text13"/>
-                  <w:enabled/>
-                  <w:calcOnExit w:val="0"/>
-                  <w:textInput>
-                    <w:maxLength w:val="500"/>
-                  </w:textInput>
-                </w:ffData>
-              </w:fldChar>
-            </w:r>
-            <w:r>
-              <w:rPr>
-                <w:rFonts w:eastAsia="Arial"/>
-                <w:spacing w:val="-1"/>
-                <w:w w:val="113"/>
-                <w:position w:val="-1"/>
-                <w:sz w:val="20"/>
-                <w:szCs w:val="20"/>
-              </w:rPr>
-              <w:instrText xml:space="preserve"> FORMTEXT </w:instrText>
-            </w:r>
-            <w:r>
-              <w:rPr>
-                <w:rFonts w:eastAsia="Arial"/>
-                <w:spacing w:val="-1"/>
-                <w:w w:val="113"/>
-                <w:position w:val="-1"/>
-                <w:sz w:val="20"/>
-                <w:szCs w:val="20"/>
-              </w:rPr>
-            </w:r>
-            <w:r>
-              <w:rPr>
-                <w:rFonts w:eastAsia="Arial"/>
-                <w:spacing w:val="-1"/>
-                <w:w w:val="113"/>
-                <w:position w:val="-1"/>
-                <w:sz w:val="20"/>
-                <w:szCs w:val="20"/>
-              </w:rPr>
-              <w:fldChar w:fldCharType="separate"/>
-            </w:r>
-            <w:r>
-              <w:rPr>
-                <w:rFonts w:eastAsia="Arial"/>
-                <w:noProof/>
-                <w:spacing w:val="-1"/>
-                <w:w w:val="113"/>
-                <w:position w:val="-1"/>
-                <w:sz w:val="20"/>
-                <w:szCs w:val="20"/>
-              </w:rPr>
-              <w:t>${intercomp_thema}</w:t>
-            </w:r>
-            <w:r>
-              <w:rPr>
-                <w:rFonts w:eastAsia="Arial"/>
-                <w:spacing w:val="-1"/>
-                <w:w w:val="113"/>
-                <w:position w:val="-1"/>
-                <w:sz w:val="20"/>
-                <w:szCs w:val="20"/>
               </w:rPr>
               <w:fldChar w:fldCharType="end"/>
             </w:r>
@@ -1325,99 +1126,8 @@
         </w:trPr>
         <w:tc>
           <w:tcPr>
-            <w:tcW w:w="1623" w:type="dxa"/>
-          </w:tcPr>
-          <w:p>
-            <w:pPr>
-              <w:ind w:left="181" w:right="-23"/>
-              <w:rPr>
-                <w:rFonts w:eastAsia="Arial"/>
-                <w:spacing w:val="-1"/>
-                <w:w w:val="113"/>
-                <w:position w:val="-1"/>
-                <w:sz w:val="20"/>
-              </w:rPr>
-            </w:pPr>
-            <w:r>
-              <w:rPr>
-                <w:rFonts w:eastAsia="Arial"/>
-                <w:spacing w:val="-1"/>
-                <w:w w:val="113"/>
-                <w:position w:val="-1"/>
-                <w:sz w:val="20"/>
-              </w:rPr>
-              <w:t>Note:</w:t>
-            </w:r>
-          </w:p>
-        </w:tc>
-        <w:sdt>
-          <w:sdtPr>
-            <w:rPr>
-              <w:rStyle w:val="Formatvorlage75"/>
-              <w:szCs w:val="20"/>
-            </w:rPr>
-            <w:id w:val="402733035"/>
-            <w:placeholder>
-              <w:docPart w:val="5C9367E0A4E84682BB35584F54284E27"/>
-            </w:placeholder>
-            <w:dropDownList>
-              <w:listItem w:value="Wählen Sie ein Element aus."/>
-              <w:listItem w:displayText="sehr gut" w:value="sehr gut"/>
-              <w:listItem w:displayText="gut" w:value="gut"/>
-              <w:listItem w:displayText="befriedigend" w:value="befriedigend"/>
-              <w:listItem w:displayText="ausreichend" w:value="ausreichend"/>
-              <w:listItem w:displayText="mangelhaft" w:value="mangelhaft"/>
-              <w:listItem w:displayText="ungenügend" w:value="ungenügend"/>
-              <w:listItem w:displayText="${intercomp_grade}" w:value="${intercomp_grade}"/>
-            </w:dropDownList>
-          </w:sdtPr>
-          <w:sdtContent>
-            <w:tc>
-              <w:tcPr>
-                <w:tcW w:w="8583" w:type="dxa"/>
-                <w:gridSpan w:val="8"/>
-              </w:tcPr>
-              <w:p>
-                <w:pPr>
-                  <w:ind w:left="181" w:right="-23"/>
-                  <w:rPr>
-                    <w:rFonts w:eastAsia="Arial"/>
-                    <w:spacing w:val="-1"/>
-                    <w:w w:val="113"/>
-                    <w:position w:val="-1"/>
-                    <w:sz w:val="20"/>
-                  </w:rPr>
-                </w:pPr>
-                <w:r>
-                  <w:rPr>
-                    <w:rStyle w:val="Formatvorlage75"/>
-                    <w:szCs w:val="20"/>
-                  </w:rPr>
-                  <w:t>${intercomp_grade}</w:t>
-                </w:r>
-              </w:p>
-            </w:tc>
-          </w:sdtContent>
-        </w:sdt>
-      </w:tr>
-      <w:tr>
-        <w:tblPrEx>
-          <w:tblBorders>
-            <w:top w:val="none" w:sz="0" w:space="0" w:color="auto"/>
-            <w:left w:val="none" w:sz="0" w:space="0" w:color="auto"/>
-            <w:bottom w:val="none" w:sz="0" w:space="0" w:color="auto"/>
-            <w:right w:val="none" w:sz="0" w:space="0" w:color="auto"/>
-            <w:insideH w:val="none" w:sz="0" w:space="0" w:color="auto"/>
-            <w:insideV w:val="none" w:sz="0" w:space="0" w:color="auto"/>
-          </w:tblBorders>
-        </w:tblPrEx>
-        <w:trPr>
-          <w:trHeight w:hRule="exact" w:val="401"/>
-        </w:trPr>
-        <w:tc>
-          <w:tcPr>
             <w:tcW w:w="10206" w:type="dxa"/>
-            <w:gridSpan w:val="9"/>
+            <w:gridSpan w:val="8"/>
             <w:vAlign w:val="bottom"/>
           </w:tcPr>
           <w:p>
@@ -1458,7 +1168,7 @@
         <w:tc>
           <w:tcPr>
             <w:tcW w:w="3309" w:type="dxa"/>
-            <w:gridSpan w:val="3"/>
+            <w:gridSpan w:val="2"/>
             <w:tcBorders>
               <w:top w:val="nil"/>
               <w:left w:val="nil"/>
@@ -1536,7 +1246,7 @@
             </w:rPr>
             <w:id w:val="-12157293"/>
             <w:placeholder>
-              <w:docPart w:val="283919524DB349DC960BD66C2E924398"/>
+              <w:docPart w:val="4C55C659B00B49E6B8B8A521CD3FA41C"/>
             </w:placeholder>
             <w:dropDownList>
               <w:listItem w:value="Wählen Sie ein Element aus."/>
@@ -1585,7 +1295,7 @@
         </w:sdt>
         <w:tc>
           <w:tcPr>
-            <w:tcW w:w="3155" w:type="dxa"/>
+            <w:tcW w:w="3263" w:type="dxa"/>
             <w:gridSpan w:val="3"/>
             <w:tcBorders>
               <w:top w:val="nil"/>
@@ -1666,9 +1376,9 @@
               <w:rStyle w:val="Formatvorlage75"/>
               <w:szCs w:val="20"/>
             </w:rPr>
-            <w:id w:val="-1153528738"/>
+            <w:id w:val="-501429738"/>
             <w:placeholder>
-              <w:docPart w:val="D688DCD4258345DE91591D7EBEBD3007"/>
+              <w:docPart w:val="8F9655EEFB9D4F9EBDAFE50F4C4CF300"/>
             </w:placeholder>
             <w:dropDownList>
               <w:listItem w:value="Wählen Sie ein Element aus."/>
@@ -1685,7 +1395,7 @@
           <w:sdtContent>
             <w:tc>
               <w:tcPr>
-                <w:tcW w:w="1950" w:type="dxa"/>
+                <w:tcW w:w="1842" w:type="dxa"/>
                 <w:tcBorders>
                   <w:top w:val="nil"/>
                   <w:left w:val="nil"/>
@@ -1722,7 +1432,7 @@
         <w:tc>
           <w:tcPr>
             <w:tcW w:w="3309" w:type="dxa"/>
-            <w:gridSpan w:val="3"/>
+            <w:gridSpan w:val="2"/>
             <w:tcBorders>
               <w:top w:val="nil"/>
               <w:left w:val="nil"/>
@@ -1796,9 +1506,9 @@
               <w:rStyle w:val="Formatvorlage75"/>
               <w:szCs w:val="20"/>
             </w:rPr>
-            <w:id w:val="1999685289"/>
+            <w:id w:val="591360574"/>
             <w:placeholder>
-              <w:docPart w:val="5A5E2067510E42EA9B2C5D211C7D484C"/>
+              <w:docPart w:val="1CDB71747F1F41B5B9E660FEF9E4E343"/>
             </w:placeholder>
             <w:dropDownList>
               <w:listItem w:value="Wählen Sie ein Element aus."/>
@@ -1847,7 +1557,7 @@
         </w:sdt>
         <w:tc>
           <w:tcPr>
-            <w:tcW w:w="3155" w:type="dxa"/>
+            <w:tcW w:w="3263" w:type="dxa"/>
             <w:gridSpan w:val="3"/>
             <w:tcBorders>
               <w:top w:val="nil"/>
@@ -1928,9 +1638,9 @@
               <w:rStyle w:val="Formatvorlage75"/>
               <w:szCs w:val="20"/>
             </w:rPr>
-            <w:id w:val="1014577918"/>
+            <w:id w:val="2017569924"/>
             <w:placeholder>
-              <w:docPart w:val="83C6588165C44EB5A4CED3D1B0EFEF49"/>
+              <w:docPart w:val="1D46C6FB4AC149F6A5130D12EEBE0B0E"/>
             </w:placeholder>
             <w:dropDownList>
               <w:listItem w:value="Wählen Sie ein Element aus."/>
@@ -1947,7 +1657,7 @@
           <w:sdtContent>
             <w:tc>
               <w:tcPr>
-                <w:tcW w:w="1950" w:type="dxa"/>
+                <w:tcW w:w="1842" w:type="dxa"/>
                 <w:tcBorders>
                   <w:top w:val="nil"/>
                   <w:left w:val="nil"/>
@@ -1984,7 +1694,7 @@
         <w:tc>
           <w:tcPr>
             <w:tcW w:w="3309" w:type="dxa"/>
-            <w:gridSpan w:val="3"/>
+            <w:gridSpan w:val="2"/>
             <w:tcBorders>
               <w:top w:val="nil"/>
               <w:left w:val="nil"/>
@@ -2058,9 +1768,9 @@
               <w:rStyle w:val="Formatvorlage75"/>
               <w:szCs w:val="20"/>
             </w:rPr>
-            <w:id w:val="-1352106843"/>
+            <w:id w:val="-70891921"/>
             <w:placeholder>
-              <w:docPart w:val="D41560C082BE4C5B9F212DA4D9DBAFE9"/>
+              <w:docPart w:val="7F4197F5BB964138B12963D88F2DD010"/>
             </w:placeholder>
             <w:dropDownList>
               <w:listItem w:value="Wählen Sie ein Element aus."/>
@@ -2109,7 +1819,7 @@
         </w:sdt>
         <w:tc>
           <w:tcPr>
-            <w:tcW w:w="3155" w:type="dxa"/>
+            <w:tcW w:w="3263" w:type="dxa"/>
             <w:gridSpan w:val="3"/>
             <w:tcBorders>
               <w:top w:val="nil"/>
@@ -2190,9 +1900,9 @@
               <w:rStyle w:val="Formatvorlage75"/>
               <w:szCs w:val="20"/>
             </w:rPr>
-            <w:id w:val="-1429428988"/>
+            <w:id w:val="2022977608"/>
             <w:placeholder>
-              <w:docPart w:val="C1DB6E2997254091AE0E5A353D6F2B25"/>
+              <w:docPart w:val="846C4CC4ADC84367A99B4B5558545A5B"/>
             </w:placeholder>
             <w:dropDownList>
               <w:listItem w:value="Wählen Sie ein Element aus."/>
@@ -2209,7 +1919,7 @@
           <w:sdtContent>
             <w:tc>
               <w:tcPr>
-                <w:tcW w:w="1950" w:type="dxa"/>
+                <w:tcW w:w="1842" w:type="dxa"/>
                 <w:tcBorders>
                   <w:top w:val="nil"/>
                   <w:left w:val="nil"/>
@@ -2246,7 +1956,7 @@
         <w:tc>
           <w:tcPr>
             <w:tcW w:w="3309" w:type="dxa"/>
-            <w:gridSpan w:val="3"/>
+            <w:gridSpan w:val="2"/>
             <w:tcBorders>
               <w:top w:val="nil"/>
               <w:left w:val="nil"/>
@@ -2320,9 +2030,9 @@
               <w:rStyle w:val="Formatvorlage75"/>
               <w:szCs w:val="20"/>
             </w:rPr>
-            <w:id w:val="-787430145"/>
+            <w:id w:val="1518428039"/>
             <w:placeholder>
-              <w:docPart w:val="EE024D7D1EB944258BCF65E826A22EFF"/>
+              <w:docPart w:val="3FCE004477CC4CBFBC46ACC7F20FDCF6"/>
             </w:placeholder>
             <w:dropDownList>
               <w:listItem w:value="Wählen Sie ein Element aus."/>
@@ -2371,7 +2081,7 @@
         </w:sdt>
         <w:tc>
           <w:tcPr>
-            <w:tcW w:w="3155" w:type="dxa"/>
+            <w:tcW w:w="3263" w:type="dxa"/>
             <w:gridSpan w:val="3"/>
             <w:tcBorders>
               <w:top w:val="nil"/>
@@ -2452,9 +2162,9 @@
               <w:rStyle w:val="Formatvorlage75"/>
               <w:szCs w:val="20"/>
             </w:rPr>
-            <w:id w:val="1753851811"/>
+            <w:id w:val="1460455476"/>
             <w:placeholder>
-              <w:docPart w:val="4FEAB4BBDDE74D20B5A423EAC89BFA69"/>
+              <w:docPart w:val="A1E3265329E74AAB9E08AC718AB85C4F"/>
             </w:placeholder>
             <w:dropDownList>
               <w:listItem w:value="Wählen Sie ein Element aus."/>
@@ -2471,7 +2181,7 @@
           <w:sdtContent>
             <w:tc>
               <w:tcPr>
-                <w:tcW w:w="1950" w:type="dxa"/>
+                <w:tcW w:w="1842" w:type="dxa"/>
                 <w:tcBorders>
                   <w:top w:val="nil"/>
                   <w:left w:val="nil"/>
@@ -2508,7 +2218,7 @@
         <w:tc>
           <w:tcPr>
             <w:tcW w:w="3309" w:type="dxa"/>
-            <w:gridSpan w:val="3"/>
+            <w:gridSpan w:val="2"/>
             <w:tcBorders>
               <w:top w:val="nil"/>
               <w:left w:val="nil"/>
@@ -2582,9 +2292,9 @@
               <w:rStyle w:val="Formatvorlage75"/>
               <w:szCs w:val="20"/>
             </w:rPr>
-            <w:id w:val="1908421026"/>
+            <w:id w:val="-2046205081"/>
             <w:placeholder>
-              <w:docPart w:val="2377EB7B20444C12BF5330DB780F3A91"/>
+              <w:docPart w:val="6ACCE75EBE01480D8976509BE3444F9F"/>
             </w:placeholder>
             <w:dropDownList>
               <w:listItem w:value="Wählen Sie ein Element aus."/>
@@ -2633,7 +2343,7 @@
         </w:sdt>
         <w:tc>
           <w:tcPr>
-            <w:tcW w:w="3155" w:type="dxa"/>
+            <w:tcW w:w="3263" w:type="dxa"/>
             <w:gridSpan w:val="3"/>
             <w:tcBorders>
               <w:top w:val="nil"/>
@@ -2714,9 +2424,9 @@
               <w:rStyle w:val="Formatvorlage75"/>
               <w:szCs w:val="20"/>
             </w:rPr>
-            <w:id w:val="-1145124265"/>
+            <w:id w:val="-70815049"/>
             <w:placeholder>
-              <w:docPart w:val="A97597AD5BD04E5A84816D01FA1F607D"/>
+              <w:docPart w:val="4F97D720454740C6B01C03305C23CC49"/>
             </w:placeholder>
             <w:dropDownList>
               <w:listItem w:value="Wählen Sie ein Element aus."/>
@@ -2733,7 +2443,7 @@
           <w:sdtContent>
             <w:tc>
               <w:tcPr>
-                <w:tcW w:w="1950" w:type="dxa"/>
+                <w:tcW w:w="1842" w:type="dxa"/>
                 <w:tcBorders>
                   <w:top w:val="nil"/>
                   <w:left w:val="nil"/>
@@ -2770,7 +2480,7 @@
         <w:tc>
           <w:tcPr>
             <w:tcW w:w="3309" w:type="dxa"/>
-            <w:gridSpan w:val="3"/>
+            <w:gridSpan w:val="2"/>
             <w:tcBorders>
               <w:top w:val="nil"/>
               <w:left w:val="nil"/>
@@ -2844,9 +2554,9 @@
               <w:rStyle w:val="Formatvorlage75"/>
               <w:szCs w:val="20"/>
             </w:rPr>
-            <w:id w:val="-1359114183"/>
+            <w:id w:val="1065995173"/>
             <w:placeholder>
-              <w:docPart w:val="60FD9399605C4809871F88168D16B5AF"/>
+              <w:docPart w:val="76E8720DBBFC4958B0FCD34AF08E8986"/>
             </w:placeholder>
             <w:dropDownList>
               <w:listItem w:value="Wählen Sie ein Element aus."/>
@@ -2895,7 +2605,7 @@
         </w:sdt>
         <w:tc>
           <w:tcPr>
-            <w:tcW w:w="3155" w:type="dxa"/>
+            <w:tcW w:w="3263" w:type="dxa"/>
             <w:gridSpan w:val="3"/>
             <w:tcBorders>
               <w:top w:val="nil"/>
@@ -2976,9 +2686,9 @@
               <w:rStyle w:val="Formatvorlage75"/>
               <w:szCs w:val="20"/>
             </w:rPr>
-            <w:id w:val="765273109"/>
+            <w:id w:val="777144975"/>
             <w:placeholder>
-              <w:docPart w:val="BCBA259346B44C32A4DDC656161943A3"/>
+              <w:docPart w:val="E799965D69C343E49027F48EBC6C47BA"/>
             </w:placeholder>
             <w:dropDownList>
               <w:listItem w:value="Wählen Sie ein Element aus."/>
@@ -2995,7 +2705,7 @@
           <w:sdtContent>
             <w:tc>
               <w:tcPr>
-                <w:tcW w:w="1950" w:type="dxa"/>
+                <w:tcW w:w="1842" w:type="dxa"/>
                 <w:tcBorders>
                   <w:top w:val="nil"/>
                   <w:left w:val="nil"/>
@@ -3032,7 +2742,7 @@
         <w:tc>
           <w:tcPr>
             <w:tcW w:w="10206" w:type="dxa"/>
-            <w:gridSpan w:val="9"/>
+            <w:gridSpan w:val="8"/>
             <w:tcBorders>
               <w:top w:val="nil"/>
               <w:left w:val="nil"/>
@@ -3056,7 +2766,23 @@
                 <w:sz w:val="20"/>
                 <w:szCs w:val="20"/>
               </w:rPr>
-              <w:t>Niveau der erworbenen Kenntnisse in den angegebenen Fremdsprachen*:</w:t>
+              <w:t xml:space="preserve">Niveau der erworbenen Kenntnisse in </w:t>
+            </w:r>
+            <w:r>
+              <w:rPr>
+                <w:b/>
+                <w:sz w:val="20"/>
+                <w:szCs w:val="20"/>
+              </w:rPr>
+              <w:t>der angegebenen Pflichtfremdsprache</w:t>
+            </w:r>
+            <w:r>
+              <w:rPr>
+                <w:b/>
+                <w:sz w:val="20"/>
+                <w:szCs w:val="20"/>
+              </w:rPr>
+              <w:t>*:</w:t>
             </w:r>
           </w:p>
           <w:p>
@@ -3125,78 +2851,34 @@
               <w:fldChar w:fldCharType="end"/>
             </w:r>
             <w:bookmarkEnd w:id="4"/>
-            <w:r>
-              <w:rPr>
-                <w:sz w:val="20"/>
-                <w:szCs w:val="20"/>
-              </w:rPr>
-              <w:t>;</w:t>
-            </w:r>
-            <w:r>
-              <w:rPr>
-                <w:sz w:val="20"/>
-                <w:szCs w:val="20"/>
-              </w:rPr>
-              <w:t xml:space="preserve"> ggf. </w:t>
-            </w:r>
-            <w:r>
-              <w:rPr>
-                <w:sz w:val="20"/>
-                <w:szCs w:val="20"/>
-              </w:rPr>
-              <w:t xml:space="preserve">zweite Fremdsprache: </w:t>
-            </w:r>
-            <w:r>
-              <w:rPr>
-                <w:sz w:val="20"/>
-                <w:szCs w:val="20"/>
-              </w:rPr>
-              <w:fldChar w:fldCharType="begin">
-                <w:ffData>
-                  <w:name w:val="Text29"/>
-                  <w:enabled/>
-                  <w:calcOnExit w:val="0"/>
-                  <w:textInput/>
-                </w:ffData>
-              </w:fldChar>
-            </w:r>
-            <w:bookmarkStart w:id="5" w:name="Text29"/>
-            <w:r>
-              <w:rPr>
-                <w:sz w:val="20"/>
-                <w:szCs w:val="20"/>
-              </w:rPr>
-              <w:instrText xml:space="preserve"> FORMTEXT </w:instrText>
-            </w:r>
-            <w:r>
-              <w:rPr>
-                <w:sz w:val="20"/>
-                <w:szCs w:val="20"/>
-              </w:rPr>
-            </w:r>
-            <w:r>
-              <w:rPr>
-                <w:sz w:val="20"/>
-                <w:szCs w:val="20"/>
-              </w:rPr>
-              <w:fldChar w:fldCharType="separate"/>
-            </w:r>
-            <w:r>
-              <w:rPr>
-                <w:noProof/>
-                <w:sz w:val="20"/>
-                <w:szCs w:val="20"/>
-              </w:rPr>
-              <w:t>${lang_second}</w:t>
-            </w:r>
-            <w:r>
-              <w:rPr>
-                <w:sz w:val="20"/>
-                <w:szCs w:val="20"/>
-              </w:rPr>
-              <w:fldChar w:fldCharType="end"/>
-            </w:r>
-            <w:bookmarkEnd w:id="5"/>
+          </w:p>
+        </w:tc>
+      </w:tr>
+      <w:tr>
+        <w:trPr>
+          <w:trHeight w:hRule="exact" w:val="627"/>
+        </w:trPr>
+        <w:tc>
+          <w:tcPr>
+            <w:tcW w:w="10206" w:type="dxa"/>
+            <w:gridSpan w:val="8"/>
+            <w:tcBorders>
+              <w:top w:val="nil"/>
+              <w:left w:val="nil"/>
+              <w:bottom w:val="nil"/>
+              <w:right w:val="nil"/>
+            </w:tcBorders>
+            <w:vAlign w:val="bottom"/>
+          </w:tcPr>
+          <w:p>
+            <w:pPr>
+              <w:ind w:left="164"/>
+              <w:rPr>
+                <w:b/>
+                <w:sz w:val="20"/>
+                <w:szCs w:val="20"/>
+              </w:rPr>
+            </w:pPr>
           </w:p>
         </w:tc>
       </w:tr>
@@ -3217,7 +2899,7 @@
         <w:tc>
           <w:tcPr>
             <w:tcW w:w="10206" w:type="dxa"/>
-            <w:gridSpan w:val="9"/>
+            <w:gridSpan w:val="8"/>
             <w:vAlign w:val="bottom"/>
           </w:tcPr>
           <w:p>
@@ -3259,7 +2941,7 @@
         <w:tc>
           <w:tcPr>
             <w:tcW w:w="5101" w:type="dxa"/>
-            <w:gridSpan w:val="5"/>
+            <w:gridSpan w:val="4"/>
             <w:tcBorders>
               <w:top w:val="nil"/>
               <w:left w:val="nil"/>
@@ -3316,23 +2998,7 @@
                 <w:sz w:val="20"/>
                 <w:szCs w:val="20"/>
               </w:rPr>
-              <w:t>${group</w:t>
-            </w:r>
-            <w:r>
-              <w:rPr>
-                <w:noProof/>
-                <w:sz w:val="20"/>
-                <w:szCs w:val="20"/>
-              </w:rPr>
-              <w:t>1</w:t>
-            </w:r>
-            <w:r>
-              <w:rPr>
-                <w:noProof/>
-                <w:sz w:val="20"/>
-                <w:szCs w:val="20"/>
-              </w:rPr>
-              <w:t>}</w:t>
+              <w:t>${group1}</w:t>
             </w:r>
             <w:r>
               <w:rPr>
@@ -3351,7 +3017,7 @@
             </w:rPr>
             <w:id w:val="35013609"/>
             <w:placeholder>
-              <w:docPart w:val="7AE443A84E9049058B65668FCE8FD067"/>
+              <w:docPart w:val="79B280FA217C40379BB37C281A65DAE9"/>
             </w:placeholder>
             <w:dropDownList>
               <w:listItem w:value="Wählen Sie ein Element aus."/>
@@ -3406,7 +3072,7 @@
         <w:tc>
           <w:tcPr>
             <w:tcW w:w="5101" w:type="dxa"/>
-            <w:gridSpan w:val="5"/>
+            <w:gridSpan w:val="4"/>
             <w:tcBorders>
               <w:top w:val="nil"/>
               <w:left w:val="nil"/>
@@ -3463,23 +3129,7 @@
                 <w:sz w:val="20"/>
                 <w:szCs w:val="20"/>
               </w:rPr>
-              <w:t>${group</w:t>
-            </w:r>
-            <w:r>
-              <w:rPr>
-                <w:noProof/>
-                <w:sz w:val="20"/>
-                <w:szCs w:val="20"/>
-              </w:rPr>
-              <w:t>2</w:t>
-            </w:r>
-            <w:r>
-              <w:rPr>
-                <w:noProof/>
-                <w:sz w:val="20"/>
-                <w:szCs w:val="20"/>
-              </w:rPr>
-              <w:t>}</w:t>
+              <w:t>${group2}</w:t>
             </w:r>
             <w:r>
               <w:rPr>
@@ -3496,9 +3146,9 @@
               <w:rStyle w:val="Formatvorlage75"/>
               <w:szCs w:val="20"/>
             </w:rPr>
-            <w:id w:val="850296824"/>
+            <w:id w:val="2083944851"/>
             <w:placeholder>
-              <w:docPart w:val="BB051754EFFA4F118035374BDBA95833"/>
+              <w:docPart w:val="1D5A3370B92648DD9709057B6F940D4C"/>
             </w:placeholder>
             <w:dropDownList>
               <w:listItem w:value="Wählen Sie ein Element aus."/>
@@ -3563,7 +3213,7 @@
         <w:tc>
           <w:tcPr>
             <w:tcW w:w="10206" w:type="dxa"/>
-            <w:gridSpan w:val="9"/>
+            <w:gridSpan w:val="8"/>
             <w:vAlign w:val="center"/>
           </w:tcPr>
           <w:p>
@@ -3576,268 +3226,6 @@
                 <w:sz w:val="20"/>
               </w:rPr>
             </w:pPr>
-            <w:r>
-              <w:rPr>
-                <w:rFonts w:eastAsia="Arial"/>
-                <w:b/>
-                <w:spacing w:val="-3"/>
-                <w:w w:val="108"/>
-                <w:sz w:val="20"/>
-              </w:rPr>
-              <w:t>T</w:t>
-            </w:r>
-            <w:r>
-              <w:rPr>
-                <w:rFonts w:eastAsia="Arial"/>
-                <w:b/>
-                <w:spacing w:val="-1"/>
-                <w:w w:val="108"/>
-                <w:sz w:val="20"/>
-              </w:rPr>
-              <w:t>e</w:t>
-            </w:r>
-            <w:r>
-              <w:rPr>
-                <w:rFonts w:eastAsia="Arial"/>
-                <w:b/>
-                <w:w w:val="108"/>
-                <w:sz w:val="20"/>
-              </w:rPr>
-              <w:t>i</w:t>
-            </w:r>
-            <w:r>
-              <w:rPr>
-                <w:rFonts w:eastAsia="Arial"/>
-                <w:b/>
-                <w:spacing w:val="2"/>
-                <w:w w:val="108"/>
-                <w:sz w:val="20"/>
-              </w:rPr>
-              <w:t>l</w:t>
-            </w:r>
-            <w:r>
-              <w:rPr>
-                <w:rFonts w:eastAsia="Arial"/>
-                <w:b/>
-                <w:spacing w:val="-1"/>
-                <w:w w:val="108"/>
-                <w:sz w:val="20"/>
-              </w:rPr>
-              <w:t>nahm</w:t>
-            </w:r>
-            <w:r>
-              <w:rPr>
-                <w:rFonts w:eastAsia="Arial"/>
-                <w:b/>
-                <w:w w:val="108"/>
-                <w:sz w:val="20"/>
-              </w:rPr>
-              <w:t>e</w:t>
-            </w:r>
-            <w:r>
-              <w:rPr>
-                <w:rFonts w:ascii="Times New Roman" w:eastAsia="Times New Roman" w:hAnsi="Times New Roman" w:cs="Times New Roman"/>
-                <w:b/>
-                <w:spacing w:val="6"/>
-                <w:w w:val="108"/>
-                <w:sz w:val="20"/>
-              </w:rPr>
-              <w:t xml:space="preserve"> </w:t>
-            </w:r>
-            <w:r>
-              <w:rPr>
-                <w:rFonts w:eastAsia="Arial"/>
-                <w:b/>
-                <w:spacing w:val="2"/>
-                <w:sz w:val="20"/>
-              </w:rPr>
-              <w:t>a</w:t>
-            </w:r>
-            <w:r>
-              <w:rPr>
-                <w:rFonts w:eastAsia="Arial"/>
-                <w:b/>
-                <w:sz w:val="20"/>
-              </w:rPr>
-              <w:t>n</w:t>
-            </w:r>
-            <w:r>
-              <w:rPr>
-                <w:rFonts w:ascii="Times New Roman" w:eastAsia="Times New Roman" w:hAnsi="Times New Roman" w:cs="Times New Roman"/>
-                <w:b/>
-                <w:spacing w:val="23"/>
-                <w:sz w:val="20"/>
-              </w:rPr>
-              <w:t xml:space="preserve"> </w:t>
-            </w:r>
-            <w:r>
-              <w:rPr>
-                <w:rFonts w:eastAsia="Arial"/>
-                <w:b/>
-                <w:spacing w:val="-10"/>
-                <w:w w:val="109"/>
-                <w:sz w:val="20"/>
-              </w:rPr>
-              <w:t>A</w:t>
-            </w:r>
-            <w:r>
-              <w:rPr>
-                <w:rFonts w:eastAsia="Arial"/>
-                <w:b/>
-                <w:spacing w:val="-1"/>
-                <w:w w:val="109"/>
-                <w:sz w:val="20"/>
-              </w:rPr>
-              <w:t>rb</w:t>
-            </w:r>
-            <w:r>
-              <w:rPr>
-                <w:rFonts w:eastAsia="Arial"/>
-                <w:b/>
-                <w:spacing w:val="2"/>
-                <w:w w:val="109"/>
-                <w:sz w:val="20"/>
-              </w:rPr>
-              <w:t>e</w:t>
-            </w:r>
-            <w:r>
-              <w:rPr>
-                <w:rFonts w:eastAsia="Arial"/>
-                <w:b/>
-                <w:w w:val="109"/>
-                <w:sz w:val="20"/>
-              </w:rPr>
-              <w:t>i</w:t>
-            </w:r>
-            <w:r>
-              <w:rPr>
-                <w:rFonts w:eastAsia="Arial"/>
-                <w:b/>
-                <w:spacing w:val="2"/>
-                <w:w w:val="109"/>
-                <w:sz w:val="20"/>
-              </w:rPr>
-              <w:t>t</w:t>
-            </w:r>
-            <w:r>
-              <w:rPr>
-                <w:rFonts w:eastAsia="Arial"/>
-                <w:b/>
-                <w:spacing w:val="-1"/>
-                <w:w w:val="109"/>
-                <w:sz w:val="20"/>
-              </w:rPr>
-              <w:t>sg</w:t>
-            </w:r>
-            <w:r>
-              <w:rPr>
-                <w:rFonts w:eastAsia="Arial"/>
-                <w:b/>
-                <w:spacing w:val="2"/>
-                <w:w w:val="109"/>
-                <w:sz w:val="20"/>
-              </w:rPr>
-              <w:t>e</w:t>
-            </w:r>
-            <w:r>
-              <w:rPr>
-                <w:rFonts w:eastAsia="Arial"/>
-                <w:b/>
-                <w:spacing w:val="-1"/>
-                <w:w w:val="109"/>
-                <w:sz w:val="20"/>
-              </w:rPr>
-              <w:t>me</w:t>
-            </w:r>
-            <w:r>
-              <w:rPr>
-                <w:rFonts w:eastAsia="Arial"/>
-                <w:b/>
-                <w:spacing w:val="2"/>
-                <w:w w:val="109"/>
-                <w:sz w:val="20"/>
-              </w:rPr>
-              <w:t>i</w:t>
-            </w:r>
-            <w:r>
-              <w:rPr>
-                <w:rFonts w:eastAsia="Arial"/>
-                <w:b/>
-                <w:spacing w:val="-1"/>
-                <w:w w:val="109"/>
-                <w:sz w:val="20"/>
-              </w:rPr>
-              <w:t>ns</w:t>
-            </w:r>
-            <w:r>
-              <w:rPr>
-                <w:rFonts w:eastAsia="Arial"/>
-                <w:b/>
-                <w:spacing w:val="2"/>
-                <w:w w:val="109"/>
-                <w:sz w:val="20"/>
-              </w:rPr>
-              <w:t>c</w:t>
-            </w:r>
-            <w:r>
-              <w:rPr>
-                <w:rFonts w:eastAsia="Arial"/>
-                <w:b/>
-                <w:spacing w:val="-1"/>
-                <w:w w:val="109"/>
-                <w:sz w:val="20"/>
-              </w:rPr>
-              <w:t>ha</w:t>
-            </w:r>
-            <w:r>
-              <w:rPr>
-                <w:rFonts w:eastAsia="Arial"/>
-                <w:b/>
-                <w:spacing w:val="2"/>
-                <w:w w:val="109"/>
-                <w:sz w:val="20"/>
-              </w:rPr>
-              <w:t>f</w:t>
-            </w:r>
-            <w:r>
-              <w:rPr>
-                <w:rFonts w:eastAsia="Arial"/>
-                <w:b/>
-                <w:spacing w:val="-1"/>
-                <w:w w:val="109"/>
-                <w:sz w:val="20"/>
-              </w:rPr>
-              <w:t>t</w:t>
-            </w:r>
-            <w:r>
-              <w:rPr>
-                <w:rFonts w:eastAsia="Arial"/>
-                <w:b/>
-                <w:spacing w:val="2"/>
-                <w:w w:val="109"/>
-                <w:sz w:val="20"/>
-              </w:rPr>
-              <w:t>e</w:t>
-            </w:r>
-            <w:r>
-              <w:rPr>
-                <w:rFonts w:eastAsia="Arial"/>
-                <w:b/>
-                <w:spacing w:val="-1"/>
-                <w:w w:val="109"/>
-                <w:sz w:val="20"/>
-              </w:rPr>
-              <w:t>n</w:t>
-            </w:r>
-            <w:r>
-              <w:rPr>
-                <w:rFonts w:eastAsia="Arial"/>
-                <w:b/>
-                <w:w w:val="112"/>
-                <w:sz w:val="20"/>
-              </w:rPr>
-              <w:t>:</w:t>
-            </w:r>
           </w:p>
         </w:tc>
       </w:tr>
@@ -3858,7 +3246,7 @@
         <w:tc>
           <w:tcPr>
             <w:tcW w:w="10206" w:type="dxa"/>
-            <w:gridSpan w:val="9"/>
+            <w:gridSpan w:val="8"/>
           </w:tcPr>
           <w:p>
             <w:pPr>
@@ -3868,53 +3256,6 @@
                 <w:sz w:val="22"/>
               </w:rPr>
             </w:pPr>
-            <w:r>
-              <w:rPr>
-                <w:sz w:val="20"/>
-              </w:rPr>
-              <w:fldChar w:fldCharType="begin">
-                <w:ffData>
-                  <w:name w:val="Text1"/>
-                  <w:enabled/>
-                  <w:calcOnExit w:val="0"/>
-                  <w:textInput>
-                    <w:maxLength w:val="500"/>
-                  </w:textInput>
-                </w:ffData>
-              </w:fldChar>
-            </w:r>
-            <w:bookmarkStart w:id="6" w:name="Text1"/>
-            <w:r>
-              <w:rPr>
-                <w:sz w:val="20"/>
-              </w:rPr>
-              <w:instrText xml:space="preserve"> FORMTEXT </w:instrText>
-            </w:r>
-            <w:r>
-              <w:rPr>
-                <w:sz w:val="20"/>
-              </w:rPr>
-            </w:r>
-            <w:r>
-              <w:rPr>
-                <w:sz w:val="20"/>
-              </w:rPr>
-              <w:fldChar w:fldCharType="separate"/>
-            </w:r>
-            <w:r>
-              <w:rPr>
-                <w:noProof/>
-                <w:sz w:val="20"/>
-              </w:rPr>
-              <w:t>${ags}</w:t>
-            </w:r>
-            <w:r>
-              <w:rPr>
-                <w:sz w:val="20"/>
-              </w:rPr>
-              <w:fldChar w:fldCharType="end"/>
-            </w:r>
-            <w:bookmarkEnd w:id="6"/>
           </w:p>
         </w:tc>
       </w:tr>
@@ -3935,7 +3276,7 @@
         <w:tc>
           <w:tcPr>
             <w:tcW w:w="10206" w:type="dxa"/>
-            <w:gridSpan w:val="9"/>
+            <w:gridSpan w:val="8"/>
             <w:vAlign w:val="center"/>
           </w:tcPr>
           <w:p>
@@ -3978,21 +3319,11 @@
               <w:rPr>
                 <w:rFonts w:eastAsia="Arial"/>
                 <w:b/>
-                <w:spacing w:val="2"/>
-                <w:w w:val="102"/>
-                <w:sz w:val="20"/>
-              </w:rPr>
-              <w:t>e</w:t>
-            </w:r>
-            <w:r>
-              <w:rPr>
-                <w:rFonts w:eastAsia="Arial"/>
-                <w:b/>
-                <w:spacing w:val="2"/>
-                <w:w w:val="102"/>
-                <w:sz w:val="20"/>
-              </w:rPr>
-              <w:t>rk</w:t>
+                <w:spacing w:val="-1"/>
+                <w:w w:val="109"/>
+                <w:sz w:val="20"/>
+              </w:rPr>
+              <w:t>erkun</w:t>
             </w:r>
             <w:r>
               <w:rPr>
@@ -4002,7 +3333,7 @@
                 <w:w w:val="112"/>
                 <w:sz w:val="20"/>
               </w:rPr>
-              <w:t>ung</w:t>
+              <w:t>g</w:t>
             </w:r>
             <w:r>
               <w:rPr>
@@ -4051,7 +3382,7 @@
         <w:tc>
           <w:tcPr>
             <w:tcW w:w="10206" w:type="dxa"/>
-            <w:gridSpan w:val="9"/>
+            <w:gridSpan w:val="8"/>
           </w:tcPr>
           <w:p>
             <w:pPr>
@@ -4077,7 +3408,7 @@
                 </w:ffData>
               </w:fldChar>
             </w:r>
-            <w:bookmarkStart w:id="7" w:name="Text2"/>
+            <w:bookmarkStart w:id="5" w:name="Text2"/>
             <w:r>
               <w:rPr>
                 <w:rStyle w:val="Formatvorlage21"/>
@@ -4113,7 +3444,7 @@
               </w:rPr>
               <w:fldChar w:fldCharType="end"/>
             </w:r>
-            <w:bookmarkEnd w:id="7"/>
+            <w:bookmarkEnd w:id="5"/>
           </w:p>
         </w:tc>
       </w:tr>
@@ -4134,7 +3465,6 @@
         <w:tc>
           <w:tcPr>
             <w:tcW w:w="3079" w:type="dxa"/>
-            <w:gridSpan w:val="2"/>
             <w:vAlign w:val="center"/>
           </w:tcPr>
           <w:p>
@@ -4221,7 +3551,7 @@
                 </w:ffData>
               </w:fldChar>
             </w:r>
-            <w:bookmarkStart w:id="8" w:name="Text15"/>
+            <w:bookmarkStart w:id="6" w:name="Text15"/>
             <w:r>
               <w:rPr>
                 <w:rFonts w:eastAsia="Arial"/>
@@ -4262,7 +3592,7 @@
               </w:rPr>
               <w:fldChar w:fldCharType="end"/>
             </w:r>
-            <w:bookmarkEnd w:id="8"/>
+            <w:bookmarkEnd w:id="6"/>
           </w:p>
         </w:tc>
         <w:tc>
@@ -4313,7 +3643,7 @@
         <w:tc>
           <w:tcPr>
             <w:tcW w:w="4430" w:type="dxa"/>
-            <w:gridSpan w:val="4"/>
+            <w:gridSpan w:val="3"/>
             <w:vAlign w:val="bottom"/>
           </w:tcPr>
           <w:p>
@@ -4497,7 +3827,7 @@
         <w:tc>
           <w:tcPr>
             <w:tcW w:w="10206" w:type="dxa"/>
-            <w:gridSpan w:val="9"/>
+            <w:gridSpan w:val="8"/>
             <w:vAlign w:val="bottom"/>
           </w:tcPr>
           <w:p>
@@ -5668,7 +4998,7 @@
     <w:lsdException w:name="Table Web 2" w:semiHidden="1" w:unhideWhenUsed="1"/>
     <w:lsdException w:name="Table Web 3" w:semiHidden="1" w:unhideWhenUsed="1"/>
     <w:lsdException w:name="Balloon Text" w:semiHidden="1" w:unhideWhenUsed="1"/>
-    <w:lsdException w:name="Table Grid" w:uiPriority="59"/>
+    <w:lsdException w:name="Table Grid" w:semiHidden="1" w:uiPriority="59" w:unhideWhenUsed="1"/>
     <w:lsdException w:name="Table Theme" w:semiHidden="1" w:unhideWhenUsed="1"/>
     <w:lsdException w:name="Placeholder Text" w:semiHidden="1"/>
     <w:lsdException w:name="No Spacing" w:uiPriority="1" w:qFormat="1"/>
@@ -7116,7 +6446,7 @@
   <w:docParts>
     <w:docPart>
       <w:docPartPr>
-        <w:name w:val="5C9367E0A4E84682BB35584F54284E27"/>
+        <w:name w:val="4C55C659B00B49E6B8B8A521CD3FA41C"/>
         <w:category>
           <w:name w:val="Общие"/>
           <w:gallery w:val="placeholder"/>
@@ -7127,12 +6457,12 @@
         <w:behaviors>
           <w:behavior w:val="content"/>
         </w:behaviors>
-        <w:guid w:val="{6CE2022A-8C6E-414D-956C-9457E5D44EBC}"/>
+        <w:guid w:val="{8BC72DA1-EEC9-4DED-AB5F-882E353FD7A5}"/>
       </w:docPartPr>
       <w:docPartBody>
         <w:p>
           <w:pPr>
-            <w:pStyle w:val="5C9367E0A4E84682BB35584F54284E27"/>
+            <w:pStyle w:val="4C55C659B00B49E6B8B8A521CD3FA41C"/>
           </w:pPr>
           <w:r>
             <w:rPr>
@@ -7146,7 +6476,7 @@
     </w:docPart>
     <w:docPart>
       <w:docPartPr>
-        <w:name w:val="7AE443A84E9049058B65668FCE8FD067"/>
+        <w:name w:val="1CDB71747F1F41B5B9E660FEF9E4E343"/>
         <w:category>
           <w:name w:val="Общие"/>
           <w:gallery w:val="placeholder"/>
@@ -7157,12 +6487,12 @@
         <w:behaviors>
           <w:behavior w:val="content"/>
         </w:behaviors>
-        <w:guid w:val="{EEF830DB-011C-45E3-BFA3-6665007324E1}"/>
+        <w:guid w:val="{D9D3DA0D-90CE-422C-90B4-F2526CBE1CE7}"/>
       </w:docPartPr>
       <w:docPartBody>
         <w:p>
           <w:pPr>
-            <w:pStyle w:val="7AE443A84E9049058B65668FCE8FD067"/>
+            <w:pStyle w:val="1CDB71747F1F41B5B9E660FEF9E4E343"/>
           </w:pPr>
           <w:r>
             <w:rPr>
@@ -7176,7 +6506,7 @@
     </w:docPart>
     <w:docPart>
       <w:docPartPr>
-        <w:name w:val="BB051754EFFA4F118035374BDBA95833"/>
+        <w:name w:val="7F4197F5BB964138B12963D88F2DD010"/>
         <w:category>
           <w:name w:val="Общие"/>
           <w:gallery w:val="placeholder"/>
@@ -7187,12 +6517,12 @@
         <w:behaviors>
           <w:behavior w:val="content"/>
         </w:behaviors>
-        <w:guid w:val="{B664AB98-C573-404E-A384-42E5A9E61859}"/>
+        <w:guid w:val="{73A02574-FA15-46F0-89C9-9B1A1B7FD42A}"/>
       </w:docPartPr>
       <w:docPartBody>
         <w:p>
           <w:pPr>
-            <w:pStyle w:val="BB051754EFFA4F118035374BDBA95833"/>
+            <w:pStyle w:val="7F4197F5BB964138B12963D88F2DD010"/>
           </w:pPr>
           <w:r>
             <w:rPr>
@@ -7206,7 +6536,7 @@
     </w:docPart>
     <w:docPart>
       <w:docPartPr>
-        <w:name w:val="283919524DB349DC960BD66C2E924398"/>
+        <w:name w:val="3FCE004477CC4CBFBC46ACC7F20FDCF6"/>
         <w:category>
           <w:name w:val="Общие"/>
           <w:gallery w:val="placeholder"/>
@@ -7217,12 +6547,12 @@
         <w:behaviors>
           <w:behavior w:val="content"/>
         </w:behaviors>
-        <w:guid w:val="{34E0B606-780D-4A75-9CEC-A0761FF7E716}"/>
+        <w:guid w:val="{6E58FC61-8AB5-4753-B995-9D72C1DB384E}"/>
       </w:docPartPr>
       <w:docPartBody>
         <w:p>
           <w:pPr>
-            <w:pStyle w:val="283919524DB349DC960BD66C2E924398"/>
+            <w:pStyle w:val="3FCE004477CC4CBFBC46ACC7F20FDCF6"/>
           </w:pPr>
           <w:r>
             <w:rPr>
@@ -7236,7 +6566,7 @@
     </w:docPart>
     <w:docPart>
       <w:docPartPr>
-        <w:name w:val="5A5E2067510E42EA9B2C5D211C7D484C"/>
+        <w:name w:val="6ACCE75EBE01480D8976509BE3444F9F"/>
         <w:category>
           <w:name w:val="Общие"/>
           <w:gallery w:val="placeholder"/>
@@ -7247,12 +6577,12 @@
         <w:behaviors>
           <w:behavior w:val="content"/>
         </w:behaviors>
-        <w:guid w:val="{94310C92-0C14-4A67-965C-01A808E192DA}"/>
+        <w:guid w:val="{83130875-9A2C-4E37-92B2-078E259AE6AA}"/>
       </w:docPartPr>
       <w:docPartBody>
         <w:p>
           <w:pPr>
-            <w:pStyle w:val="5A5E2067510E42EA9B2C5D211C7D484C"/>
+            <w:pStyle w:val="6ACCE75EBE01480D8976509BE3444F9F"/>
           </w:pPr>
           <w:r>
             <w:rPr>
@@ -7266,7 +6596,7 @@
     </w:docPart>
     <w:docPart>
       <w:docPartPr>
-        <w:name w:val="D41560C082BE4C5B9F212DA4D9DBAFE9"/>
+        <w:name w:val="76E8720DBBFC4958B0FCD34AF08E8986"/>
         <w:category>
           <w:name w:val="Общие"/>
           <w:gallery w:val="placeholder"/>
@@ -7277,12 +6607,12 @@
         <w:behaviors>
           <w:behavior w:val="content"/>
         </w:behaviors>
-        <w:guid w:val="{FC786D25-CDA4-4339-B97C-D0EC633392D7}"/>
+        <w:guid w:val="{249AEB59-BF09-4405-AF2D-7D44BDEFB508}"/>
       </w:docPartPr>
       <w:docPartBody>
         <w:p>
           <w:pPr>
-            <w:pStyle w:val="D41560C082BE4C5B9F212DA4D9DBAFE9"/>
+            <w:pStyle w:val="76E8720DBBFC4958B0FCD34AF08E8986"/>
           </w:pPr>
           <w:r>
             <w:rPr>
@@ -7296,7 +6626,7 @@
     </w:docPart>
     <w:docPart>
       <w:docPartPr>
-        <w:name w:val="EE024D7D1EB944258BCF65E826A22EFF"/>
+        <w:name w:val="8F9655EEFB9D4F9EBDAFE50F4C4CF300"/>
         <w:category>
           <w:name w:val="Общие"/>
           <w:gallery w:val="placeholder"/>
@@ -7307,12 +6637,12 @@
         <w:behaviors>
           <w:behavior w:val="content"/>
         </w:behaviors>
-        <w:guid w:val="{4A108700-313B-42E9-9766-11600A1A72AD}"/>
+        <w:guid w:val="{657C7B20-761E-44F5-B10E-18C64BA30243}"/>
       </w:docPartPr>
       <w:docPartBody>
         <w:p>
           <w:pPr>
-            <w:pStyle w:val="EE024D7D1EB944258BCF65E826A22EFF"/>
+            <w:pStyle w:val="8F9655EEFB9D4F9EBDAFE50F4C4CF300"/>
           </w:pPr>
           <w:r>
             <w:rPr>
@@ -7326,7 +6656,7 @@
     </w:docPart>
     <w:docPart>
       <w:docPartPr>
-        <w:name w:val="2377EB7B20444C12BF5330DB780F3A91"/>
+        <w:name w:val="1D46C6FB4AC149F6A5130D12EEBE0B0E"/>
         <w:category>
           <w:name w:val="Общие"/>
           <w:gallery w:val="placeholder"/>
@@ -7337,12 +6667,12 @@
         <w:behaviors>
           <w:behavior w:val="content"/>
         </w:behaviors>
-        <w:guid w:val="{90700057-A59C-457F-81C0-FBD6310C3A73}"/>
+        <w:guid w:val="{6DD4F0C1-A5F7-4DBA-B50E-8F9CE37C45A6}"/>
       </w:docPartPr>
       <w:docPartBody>
         <w:p>
           <w:pPr>
-            <w:pStyle w:val="2377EB7B20444C12BF5330DB780F3A91"/>
+            <w:pStyle w:val="1D46C6FB4AC149F6A5130D12EEBE0B0E"/>
           </w:pPr>
           <w:r>
             <w:rPr>
@@ -7356,7 +6686,7 @@
     </w:docPart>
     <w:docPart>
       <w:docPartPr>
-        <w:name w:val="60FD9399605C4809871F88168D16B5AF"/>
+        <w:name w:val="846C4CC4ADC84367A99B4B5558545A5B"/>
         <w:category>
           <w:name w:val="Общие"/>
           <w:gallery w:val="placeholder"/>
@@ -7367,12 +6697,12 @@
         <w:behaviors>
           <w:behavior w:val="content"/>
         </w:behaviors>
-        <w:guid w:val="{91554453-2D89-4DB0-83B1-DC31A3640EFD}"/>
+        <w:guid w:val="{B6E2E403-44E7-4E95-A1F1-810D126295F7}"/>
       </w:docPartPr>
       <w:docPartBody>
         <w:p>
           <w:pPr>
-            <w:pStyle w:val="60FD9399605C4809871F88168D16B5AF"/>
+            <w:pStyle w:val="846C4CC4ADC84367A99B4B5558545A5B"/>
           </w:pPr>
           <w:r>
             <w:rPr>
@@ -7386,7 +6716,7 @@
     </w:docPart>
     <w:docPart>
       <w:docPartPr>
-        <w:name w:val="D688DCD4258345DE91591D7EBEBD3007"/>
+        <w:name w:val="A1E3265329E74AAB9E08AC718AB85C4F"/>
         <w:category>
           <w:name w:val="Общие"/>
           <w:gallery w:val="placeholder"/>
@@ -7397,12 +6727,12 @@
         <w:behaviors>
           <w:behavior w:val="content"/>
         </w:behaviors>
-        <w:guid w:val="{161CFC5F-3F3D-48D2-B12F-AED6C2E3FDA9}"/>
+        <w:guid w:val="{2D00104D-AE2F-4E09-8931-CFC76456CB17}"/>
       </w:docPartPr>
       <w:docPartBody>
         <w:p>
           <w:pPr>
-            <w:pStyle w:val="D688DCD4258345DE91591D7EBEBD3007"/>
+            <w:pStyle w:val="A1E3265329E74AAB9E08AC718AB85C4F"/>
           </w:pPr>
           <w:r>
             <w:rPr>
@@ -7416,7 +6746,7 @@
     </w:docPart>
     <w:docPart>
       <w:docPartPr>
-        <w:name w:val="83C6588165C44EB5A4CED3D1B0EFEF49"/>
+        <w:name w:val="4F97D720454740C6B01C03305C23CC49"/>
         <w:category>
           <w:name w:val="Общие"/>
           <w:gallery w:val="placeholder"/>
@@ -7427,12 +6757,12 @@
         <w:behaviors>
           <w:behavior w:val="content"/>
         </w:behaviors>
-        <w:guid w:val="{6AE5480F-B134-4613-AE64-24B513418F17}"/>
+        <w:guid w:val="{BF192C10-9D29-413B-AA94-2D3F6BB34A4A}"/>
       </w:docPartPr>
       <w:docPartBody>
         <w:p>
           <w:pPr>
-            <w:pStyle w:val="83C6588165C44EB5A4CED3D1B0EFEF49"/>
+            <w:pStyle w:val="4F97D720454740C6B01C03305C23CC49"/>
           </w:pPr>
           <w:r>
             <w:rPr>
@@ -7446,7 +6776,7 @@
     </w:docPart>
     <w:docPart>
       <w:docPartPr>
-        <w:name w:val="C1DB6E2997254091AE0E5A353D6F2B25"/>
+        <w:name w:val="E799965D69C343E49027F48EBC6C47BA"/>
         <w:category>
           <w:name w:val="Общие"/>
           <w:gallery w:val="placeholder"/>
@@ -7457,12 +6787,12 @@
         <w:behaviors>
           <w:behavior w:val="content"/>
         </w:behaviors>
-        <w:guid w:val="{E5AAC06D-BE42-43B7-913E-4A3303166515}"/>
+        <w:guid w:val="{8E7492CF-4114-43F6-B00C-71054EB138CD}"/>
       </w:docPartPr>
       <w:docPartBody>
         <w:p>
           <w:pPr>
-            <w:pStyle w:val="C1DB6E2997254091AE0E5A353D6F2B25"/>
+            <w:pStyle w:val="E799965D69C343E49027F48EBC6C47BA"/>
           </w:pPr>
           <w:r>
             <w:rPr>
@@ -7476,7 +6806,7 @@
     </w:docPart>
     <w:docPart>
       <w:docPartPr>
-        <w:name w:val="4FEAB4BBDDE74D20B5A423EAC89BFA69"/>
+        <w:name w:val="79B280FA217C40379BB37C281A65DAE9"/>
         <w:category>
           <w:name w:val="Общие"/>
           <w:gallery w:val="placeholder"/>
@@ -7487,12 +6817,12 @@
         <w:behaviors>
           <w:behavior w:val="content"/>
         </w:behaviors>
-        <w:guid w:val="{BE3C3648-865F-4BBC-8079-0B42CF564BC5}"/>
+        <w:guid w:val="{541C2BB6-29EC-43B4-A569-18A4233A7ED0}"/>
       </w:docPartPr>
       <w:docPartBody>
         <w:p>
           <w:pPr>
-            <w:pStyle w:val="4FEAB4BBDDE74D20B5A423EAC89BFA69"/>
+            <w:pStyle w:val="79B280FA217C40379BB37C281A65DAE9"/>
           </w:pPr>
           <w:r>
             <w:rPr>
@@ -7506,7 +6836,7 @@
     </w:docPart>
     <w:docPart>
       <w:docPartPr>
-        <w:name w:val="A97597AD5BD04E5A84816D01FA1F607D"/>
+        <w:name w:val="1D5A3370B92648DD9709057B6F940D4C"/>
         <w:category>
           <w:name w:val="Общие"/>
           <w:gallery w:val="placeholder"/>
@@ -7517,42 +6847,12 @@
         <w:behaviors>
           <w:behavior w:val="content"/>
         </w:behaviors>
-        <w:guid w:val="{9E13158C-1E21-4531-A964-0F790D2CB126}"/>
+        <w:guid w:val="{5FCD40E2-B4FD-4D89-B02C-389F1BC9AE81}"/>
       </w:docPartPr>
       <w:docPartBody>
         <w:p>
           <w:pPr>
-            <w:pStyle w:val="A97597AD5BD04E5A84816D01FA1F607D"/>
-          </w:pPr>
-          <w:r>
-            <w:rPr>
-              <w:rStyle w:val="a3"/>
-              <w:sz w:val="20"/>
-            </w:rPr>
-            <w:t>Wählen Sie ein Element aus.</w:t>
-          </w:r>
-        </w:p>
-      </w:docPartBody>
-    </w:docPart>
-    <w:docPart>
-      <w:docPartPr>
-        <w:name w:val="BCBA259346B44C32A4DDC656161943A3"/>
-        <w:category>
-          <w:name w:val="Общие"/>
-          <w:gallery w:val="placeholder"/>
-        </w:category>
-        <w:types>
-          <w:type w:val="bbPlcHdr"/>
-        </w:types>
-        <w:behaviors>
-          <w:behavior w:val="content"/>
-        </w:behaviors>
-        <w:guid w:val="{165001C4-4F4E-4AEC-940C-0DEF1159FDFB}"/>
-      </w:docPartPr>
-      <w:docPartBody>
-        <w:p>
-          <w:pPr>
-            <w:pStyle w:val="BCBA259346B44C32A4DDC656161943A3"/>
+            <w:pStyle w:val="1D5A3370B92648DD9709057B6F940D4C"/>
           </w:pPr>
           <w:r>
             <w:rPr>
@@ -7582,7 +6882,7 @@
     <w:charset w:val="CC"/>
     <w:family w:val="swiss"/>
     <w:pitch w:val="variable"/>
-    <w:sig w:usb0="E0002EFF" w:usb1="C000247B" w:usb2="00000009" w:usb3="00000000" w:csb0="000001FF" w:csb1="00000000"/>
+    <w:sig w:usb0="E4002EFF" w:usb1="C000247B" w:usb2="00000009" w:usb3="00000000" w:csb0="000001FF" w:csb1="00000000"/>
   </w:font>
   <w:font w:name="Times New Roman">
     <w:panose1 w:val="02020603050405020304"/>
@@ -7610,7 +6910,7 @@
     <w:charset w:val="CC"/>
     <w:family w:val="swiss"/>
     <w:pitch w:val="variable"/>
-    <w:sig w:usb0="E0002AFF" w:usb1="C000247B" w:usb2="00000009" w:usb3="00000000" w:csb0="000001FF" w:csb1="00000000"/>
+    <w:sig w:usb0="E4002EFF" w:usb1="C000247B" w:usb2="00000009" w:usb3="00000000" w:csb0="000001FF" w:csb1="00000000"/>
   </w:font>
 </w:fonts>
 </file>
@@ -7630,9 +6930,9 @@
     <w:compatSetting w:name="useWord2013TrackBottomHyphenation" w:uri="http://schemas.microsoft.com/office/word" w:val="0"/>
   </w:compat>
   <w:rsids>
-    <w:rsidRoot w:val="009279FA"/>
-    <w:rsid w:val="009279FA"/>
-    <w:rsid w:val="00DA0ED0"/>
+    <w:rsidRoot w:val="00B431E3"/>
+    <w:rsid w:val="000D6C41"/>
+    <w:rsid w:val="00B431E3"/>
   </w:rsids>
   <m:mathPr>
     <m:mathFont m:val="Cambria Math"/>
@@ -8086,74 +7386,66 @@
     <w:basedOn w:val="a0"/>
     <w:uiPriority w:val="99"/>
     <w:semiHidden/>
-    <w:rsid w:val="009279FA"/>
+    <w:rsid w:val="00B431E3"/>
     <w:rPr>
       <w:color w:val="808080"/>
     </w:rPr>
   </w:style>
-  <w:style w:type="paragraph" w:customStyle="1" w:styleId="5C9367E0A4E84682BB35584F54284E27">
-    <w:name w:val="5C9367E0A4E84682BB35584F54284E27"/>
-    <w:rsid w:val="009279FA"/>
-  </w:style>
-  <w:style w:type="paragraph" w:customStyle="1" w:styleId="7AE443A84E9049058B65668FCE8FD067">
-    <w:name w:val="7AE443A84E9049058B65668FCE8FD067"/>
-    <w:rsid w:val="009279FA"/>
-  </w:style>
-  <w:style w:type="paragraph" w:customStyle="1" w:styleId="8BF9132A15DF463586CB0EE020CB14C8">
-    <w:name w:val="8BF9132A15DF463586CB0EE020CB14C8"/>
-    <w:rsid w:val="009279FA"/>
-  </w:style>
-  <w:style w:type="paragraph" w:customStyle="1" w:styleId="BB051754EFFA4F118035374BDBA95833">
-    <w:name w:val="BB051754EFFA4F118035374BDBA95833"/>
-    <w:rsid w:val="009279FA"/>
-  </w:style>
-  <w:style w:type="paragraph" w:customStyle="1" w:styleId="283919524DB349DC960BD66C2E924398">
-    <w:name w:val="283919524DB349DC960BD66C2E924398"/>
-    <w:rsid w:val="009279FA"/>
-  </w:style>
-  <w:style w:type="paragraph" w:customStyle="1" w:styleId="5A5E2067510E42EA9B2C5D211C7D484C">
-    <w:name w:val="5A5E2067510E42EA9B2C5D211C7D484C"/>
-    <w:rsid w:val="009279FA"/>
-  </w:style>
-  <w:style w:type="paragraph" w:customStyle="1" w:styleId="D41560C082BE4C5B9F212DA4D9DBAFE9">
-    <w:name w:val="D41560C082BE4C5B9F212DA4D9DBAFE9"/>
-    <w:rsid w:val="009279FA"/>
-  </w:style>
-  <w:style w:type="paragraph" w:customStyle="1" w:styleId="EE024D7D1EB944258BCF65E826A22EFF">
-    <w:name w:val="EE024D7D1EB944258BCF65E826A22EFF"/>
-    <w:rsid w:val="009279FA"/>
-  </w:style>
-  <w:style w:type="paragraph" w:customStyle="1" w:styleId="2377EB7B20444C12BF5330DB780F3A91">
-    <w:name w:val="2377EB7B20444C12BF5330DB780F3A91"/>
-    <w:rsid w:val="009279FA"/>
-  </w:style>
-  <w:style w:type="paragraph" w:customStyle="1" w:styleId="60FD9399605C4809871F88168D16B5AF">
-    <w:name w:val="60FD9399605C4809871F88168D16B5AF"/>
-    <w:rsid w:val="009279FA"/>
-  </w:style>
-  <w:style w:type="paragraph" w:customStyle="1" w:styleId="D688DCD4258345DE91591D7EBEBD3007">
-    <w:name w:val="D688DCD4258345DE91591D7EBEBD3007"/>
-    <w:rsid w:val="009279FA"/>
-  </w:style>
-  <w:style w:type="paragraph" w:customStyle="1" w:styleId="83C6588165C44EB5A4CED3D1B0EFEF49">
-    <w:name w:val="83C6588165C44EB5A4CED3D1B0EFEF49"/>
-    <w:rsid w:val="009279FA"/>
-  </w:style>
-  <w:style w:type="paragraph" w:customStyle="1" w:styleId="C1DB6E2997254091AE0E5A353D6F2B25">
-    <w:name w:val="C1DB6E2997254091AE0E5A353D6F2B25"/>
-    <w:rsid w:val="009279FA"/>
-  </w:style>
-  <w:style w:type="paragraph" w:customStyle="1" w:styleId="4FEAB4BBDDE74D20B5A423EAC89BFA69">
-    <w:name w:val="4FEAB4BBDDE74D20B5A423EAC89BFA69"/>
-    <w:rsid w:val="009279FA"/>
-  </w:style>
-  <w:style w:type="paragraph" w:customStyle="1" w:styleId="A97597AD5BD04E5A84816D01FA1F607D">
-    <w:name w:val="A97597AD5BD04E5A84816D01FA1F607D"/>
-    <w:rsid w:val="009279FA"/>
-  </w:style>
-  <w:style w:type="paragraph" w:customStyle="1" w:styleId="BCBA259346B44C32A4DDC656161943A3">
-    <w:name w:val="BCBA259346B44C32A4DDC656161943A3"/>
-    <w:rsid w:val="009279FA"/>
+  <w:style w:type="paragraph" w:customStyle="1" w:styleId="4C55C659B00B49E6B8B8A521CD3FA41C">
+    <w:name w:val="4C55C659B00B49E6B8B8A521CD3FA41C"/>
+    <w:rsid w:val="00B431E3"/>
+  </w:style>
+  <w:style w:type="paragraph" w:customStyle="1" w:styleId="1CDB71747F1F41B5B9E660FEF9E4E343">
+    <w:name w:val="1CDB71747F1F41B5B9E660FEF9E4E343"/>
+    <w:rsid w:val="00B431E3"/>
+  </w:style>
+  <w:style w:type="paragraph" w:customStyle="1" w:styleId="7F4197F5BB964138B12963D88F2DD010">
+    <w:name w:val="7F4197F5BB964138B12963D88F2DD010"/>
+    <w:rsid w:val="00B431E3"/>
+  </w:style>
+  <w:style w:type="paragraph" w:customStyle="1" w:styleId="3FCE004477CC4CBFBC46ACC7F20FDCF6">
+    <w:name w:val="3FCE004477CC4CBFBC46ACC7F20FDCF6"/>
+    <w:rsid w:val="00B431E3"/>
+  </w:style>
+  <w:style w:type="paragraph" w:customStyle="1" w:styleId="6ACCE75EBE01480D8976509BE3444F9F">
+    <w:name w:val="6ACCE75EBE01480D8976509BE3444F9F"/>
+    <w:rsid w:val="00B431E3"/>
+  </w:style>
+  <w:style w:type="paragraph" w:customStyle="1" w:styleId="76E8720DBBFC4958B0FCD34AF08E8986">
+    <w:name w:val="76E8720DBBFC4958B0FCD34AF08E8986"/>
+    <w:rsid w:val="00B431E3"/>
+  </w:style>
+  <w:style w:type="paragraph" w:customStyle="1" w:styleId="8F9655EEFB9D4F9EBDAFE50F4C4CF300">
+    <w:name w:val="8F9655EEFB9D4F9EBDAFE50F4C4CF300"/>
+    <w:rsid w:val="00B431E3"/>
+  </w:style>
+  <w:style w:type="paragraph" w:customStyle="1" w:styleId="1D46C6FB4AC149F6A5130D12EEBE0B0E">
+    <w:name w:val="1D46C6FB4AC149F6A5130D12EEBE0B0E"/>
+    <w:rsid w:val="00B431E3"/>
+  </w:style>
+  <w:style w:type="paragraph" w:customStyle="1" w:styleId="846C4CC4ADC84367A99B4B5558545A5B">
+    <w:name w:val="846C4CC4ADC84367A99B4B5558545A5B"/>
+    <w:rsid w:val="00B431E3"/>
+  </w:style>
+  <w:style w:type="paragraph" w:customStyle="1" w:styleId="A1E3265329E74AAB9E08AC718AB85C4F">
+    <w:name w:val="A1E3265329E74AAB9E08AC718AB85C4F"/>
+    <w:rsid w:val="00B431E3"/>
+  </w:style>
+  <w:style w:type="paragraph" w:customStyle="1" w:styleId="4F97D720454740C6B01C03305C23CC49">
+    <w:name w:val="4F97D720454740C6B01C03305C23CC49"/>
+    <w:rsid w:val="00B431E3"/>
+  </w:style>
+  <w:style w:type="paragraph" w:customStyle="1" w:styleId="E799965D69C343E49027F48EBC6C47BA">
+    <w:name w:val="E799965D69C343E49027F48EBC6C47BA"/>
+    <w:rsid w:val="00B431E3"/>
+  </w:style>
+  <w:style w:type="paragraph" w:customStyle="1" w:styleId="79B280FA217C40379BB37C281A65DAE9">
+    <w:name w:val="79B280FA217C40379BB37C281A65DAE9"/>
+    <w:rsid w:val="00B431E3"/>
+  </w:style>
+  <w:style w:type="paragraph" w:customStyle="1" w:styleId="1D5A3370B92648DD9709057B6F940D4C">
+    <w:name w:val="1D5A3370B92648DD9709057B6F940D4C"/>
+    <w:rsid w:val="00B431E3"/>
   </w:style>
 </w:styles>
 </file>

</xml_diff>